<commit_message>
NEED FULL ADMIN STUFF
Admin and customer can both be accessed through login page so long as the right stuff is set up in the back.
Still need 5 or so of the functions of admin, including the popularity stuff
</commit_message>
<xml_diff>
--- a/Project Requirements.docx
+++ b/Project Requirements.docx
@@ -433,18 +433,18 @@
         <w:ind w:left="0"/>
         <w:rPr>
           <w:rFonts w:ascii="Arial" w:eastAsia="Times New Roman" w:hAnsi="Arial" w:cs="Arial"/>
-          <w:color w:val="353535"/>
-          <w:sz w:val="20"/>
-          <w:szCs w:val="20"/>
-          <w:lang w:val="en-US"/>
-        </w:rPr>
-      </w:pPr>
-      <w:r>
-        <w:rPr>
-          <w:rFonts w:ascii="Arial" w:eastAsia="Times New Roman" w:hAnsi="Arial" w:cs="Arial"/>
-          <w:color w:val="353535"/>
-          <w:sz w:val="20"/>
-          <w:szCs w:val="20"/>
+          <w:sz w:val="20"/>
+          <w:szCs w:val="20"/>
+          <w:highlight w:val="green"/>
+          <w:lang w:val="en-US"/>
+        </w:rPr>
+      </w:pPr>
+      <w:r>
+        <w:rPr>
+          <w:rFonts w:ascii="Arial" w:eastAsia="Times New Roman" w:hAnsi="Arial" w:cs="Arial"/>
+          <w:sz w:val="20"/>
+          <w:szCs w:val="20"/>
+          <w:highlight w:val="green"/>
           <w:lang w:val="en-US"/>
         </w:rPr>
         <w:t>make an account including a login id and password</w:t>
@@ -490,18 +490,33 @@
           <w:color w:val="353535"/>
           <w:sz w:val="20"/>
           <w:szCs w:val="20"/>
-          <w:lang w:val="en-US"/>
-        </w:rPr>
-      </w:pPr>
-      <w:r>
-        <w:rPr>
-          <w:rFonts w:ascii="Arial" w:eastAsia="Times New Roman" w:hAnsi="Arial" w:cs="Arial"/>
-          <w:color w:val="353535"/>
-          <w:sz w:val="20"/>
-          <w:szCs w:val="20"/>
-          <w:lang w:val="en-US"/>
-        </w:rPr>
-        <w:t>purchase some number of tickets for one or more movies showing at one or more theatres</w:t>
+          <w:highlight w:val="green"/>
+          <w:lang w:val="en-US"/>
+        </w:rPr>
+      </w:pPr>
+      <w:r>
+        <w:rPr>
+          <w:rFonts w:ascii="Arial" w:eastAsia="Times New Roman" w:hAnsi="Arial" w:cs="Arial"/>
+          <w:color w:val="353535"/>
+          <w:sz w:val="20"/>
+          <w:szCs w:val="20"/>
+          <w:highlight w:val="green"/>
+          <w:lang w:val="en-US"/>
+        </w:rPr>
+        <w:t>purchase some number o</w:t>
+      </w:r>
+      <w:bookmarkStart w:id="0" w:name="_GoBack"/>
+      <w:bookmarkEnd w:id="0"/>
+      <w:r>
+        <w:rPr>
+          <w:rFonts w:ascii="Arial" w:eastAsia="Times New Roman" w:hAnsi="Arial" w:cs="Arial"/>
+          <w:color w:val="353535"/>
+          <w:sz w:val="20"/>
+          <w:szCs w:val="20"/>
+          <w:highlight w:val="green"/>
+          <w:lang w:val="en-US"/>
+        </w:rPr>
+        <w:t>f tickets for one or more movies showing at one or more theatres</w:t>
       </w:r>
     </w:p>
     <w:p>
@@ -517,15 +532,17 @@
           <w:color w:val="353535"/>
           <w:sz w:val="20"/>
           <w:szCs w:val="20"/>
-          <w:lang w:val="en-US"/>
-        </w:rPr>
-      </w:pPr>
-      <w:r>
-        <w:rPr>
-          <w:rFonts w:ascii="Arial" w:eastAsia="Times New Roman" w:hAnsi="Arial" w:cs="Arial"/>
-          <w:color w:val="353535"/>
-          <w:sz w:val="20"/>
-          <w:szCs w:val="20"/>
+          <w:highlight w:val="green"/>
+          <w:lang w:val="en-US"/>
+        </w:rPr>
+      </w:pPr>
+      <w:r>
+        <w:rPr>
+          <w:rFonts w:ascii="Arial" w:eastAsia="Times New Roman" w:hAnsi="Arial" w:cs="Arial"/>
+          <w:color w:val="353535"/>
+          <w:sz w:val="20"/>
+          <w:szCs w:val="20"/>
+          <w:highlight w:val="green"/>
           <w:lang w:val="en-US"/>
         </w:rPr>
         <w:t>view their purchases</w:t>
@@ -544,15 +561,17 @@
           <w:color w:val="353535"/>
           <w:sz w:val="20"/>
           <w:szCs w:val="20"/>
-          <w:lang w:val="en-US"/>
-        </w:rPr>
-      </w:pPr>
-      <w:r>
-        <w:rPr>
-          <w:rFonts w:ascii="Arial" w:eastAsia="Times New Roman" w:hAnsi="Arial" w:cs="Arial"/>
-          <w:color w:val="353535"/>
-          <w:sz w:val="20"/>
-          <w:szCs w:val="20"/>
+          <w:highlight w:val="green"/>
+          <w:lang w:val="en-US"/>
+        </w:rPr>
+      </w:pPr>
+      <w:r>
+        <w:rPr>
+          <w:rFonts w:ascii="Arial" w:eastAsia="Times New Roman" w:hAnsi="Arial" w:cs="Arial"/>
+          <w:color w:val="353535"/>
+          <w:sz w:val="20"/>
+          <w:szCs w:val="20"/>
+          <w:highlight w:val="green"/>
           <w:lang w:val="en-US"/>
         </w:rPr>
         <w:t>cancel a purchase</w:t>
@@ -571,15 +590,17 @@
           <w:color w:val="353535"/>
           <w:sz w:val="20"/>
           <w:szCs w:val="20"/>
-          <w:lang w:val="en-US"/>
-        </w:rPr>
-      </w:pPr>
-      <w:r>
-        <w:rPr>
-          <w:rFonts w:ascii="Arial" w:eastAsia="Times New Roman" w:hAnsi="Arial" w:cs="Arial"/>
-          <w:color w:val="353535"/>
-          <w:sz w:val="20"/>
-          <w:szCs w:val="20"/>
+          <w:highlight w:val="green"/>
+          <w:lang w:val="en-US"/>
+        </w:rPr>
+      </w:pPr>
+      <w:r>
+        <w:rPr>
+          <w:rFonts w:ascii="Arial" w:eastAsia="Times New Roman" w:hAnsi="Arial" w:cs="Arial"/>
+          <w:color w:val="353535"/>
+          <w:sz w:val="20"/>
+          <w:szCs w:val="20"/>
+          <w:highlight w:val="green"/>
           <w:lang w:val="en-US"/>
         </w:rPr>
         <w:t xml:space="preserve">update their personal details -- </w:t>
@@ -591,6 +612,7 @@
           <w:color w:val="353535"/>
           <w:sz w:val="20"/>
           <w:szCs w:val="20"/>
+          <w:highlight w:val="green"/>
           <w:lang w:val="en-US"/>
         </w:rPr>
         <w:t>ie</w:t>
@@ -602,6 +624,7 @@
           <w:color w:val="353535"/>
           <w:sz w:val="20"/>
           <w:szCs w:val="20"/>
+          <w:highlight w:val="green"/>
           <w:lang w:val="en-US"/>
         </w:rPr>
         <w:t>. modify their profile</w:t>
@@ -620,15 +643,17 @@
           <w:color w:val="353535"/>
           <w:sz w:val="20"/>
           <w:szCs w:val="20"/>
-          <w:lang w:val="en-US"/>
-        </w:rPr>
-      </w:pPr>
-      <w:r>
-        <w:rPr>
-          <w:rFonts w:ascii="Arial" w:eastAsia="Times New Roman" w:hAnsi="Arial" w:cs="Arial"/>
-          <w:color w:val="353535"/>
-          <w:sz w:val="20"/>
-          <w:szCs w:val="20"/>
+          <w:highlight w:val="green"/>
+          <w:lang w:val="en-US"/>
+        </w:rPr>
+      </w:pPr>
+      <w:r>
+        <w:rPr>
+          <w:rFonts w:ascii="Arial" w:eastAsia="Times New Roman" w:hAnsi="Arial" w:cs="Arial"/>
+          <w:color w:val="353535"/>
+          <w:sz w:val="20"/>
+          <w:szCs w:val="20"/>
+          <w:highlight w:val="green"/>
           <w:lang w:val="en-US"/>
         </w:rPr>
         <w:t>browse their past rentals.</w:t>
@@ -647,15 +672,17 @@
           <w:color w:val="353535"/>
           <w:sz w:val="20"/>
           <w:szCs w:val="20"/>
-          <w:lang w:val="en-US"/>
-        </w:rPr>
-      </w:pPr>
-      <w:r>
-        <w:rPr>
-          <w:rFonts w:ascii="Arial" w:eastAsia="Times New Roman" w:hAnsi="Arial" w:cs="Arial"/>
-          <w:color w:val="353535"/>
-          <w:sz w:val="20"/>
-          <w:szCs w:val="20"/>
+          <w:highlight w:val="green"/>
+          <w:lang w:val="en-US"/>
+        </w:rPr>
+      </w:pPr>
+      <w:r>
+        <w:rPr>
+          <w:rFonts w:ascii="Arial" w:eastAsia="Times New Roman" w:hAnsi="Arial" w:cs="Arial"/>
+          <w:color w:val="353535"/>
+          <w:sz w:val="20"/>
+          <w:szCs w:val="20"/>
+          <w:highlight w:val="green"/>
           <w:lang w:val="en-US"/>
         </w:rPr>
         <w:t>add a review for a movie.</w:t>
@@ -1120,8 +1147,8 @@
           <w:lang w:val="en-US"/>
         </w:rPr>
       </w:pPr>
-      <w:bookmarkStart w:id="0" w:name="part4"/>
-      <w:bookmarkEnd w:id="0"/>
+      <w:bookmarkStart w:id="1" w:name="part4"/>
+      <w:bookmarkEnd w:id="1"/>
       <w:r>
         <w:rPr>
           <w:rFonts w:ascii="Arial" w:eastAsia="Times New Roman" w:hAnsi="Arial" w:cs="Arial"/>
@@ -3512,10 +3539,7 @@
         <w:t>Groups that have no members show up for their scheduled demo times will receive 0 on the demo/project.    Individual group members who do not show up for the demo will receive 0 for deliverable 2 of the project.    Groups will NOT be given a second chance to demo if they miss their originally scheduled date.</w:t>
       </w:r>
     </w:p>
-    <w:p>
-      <w:bookmarkStart w:id="1" w:name="_GoBack"/>
-      <w:bookmarkEnd w:id="1"/>
-    </w:p>
+    <w:p/>
     <w:sectPr>
       <w:pgSz w:w="12240" w:h="15840"/>
       <w:pgMar w:top="1440" w:right="1440" w:bottom="1440" w:left="1440" w:header="720" w:footer="720" w:gutter="0"/>

</xml_diff>

<commit_message>
What was used in the eval
</commit_message>
<xml_diff>
--- a/Project Requirements.docx
+++ b/Project Requirements.docx
@@ -433,18 +433,18 @@
         <w:ind w:left="0"/>
         <w:rPr>
           <w:rFonts w:ascii="Arial" w:eastAsia="Times New Roman" w:hAnsi="Arial" w:cs="Arial"/>
-          <w:sz w:val="20"/>
-          <w:szCs w:val="20"/>
-          <w:highlight w:val="green"/>
-          <w:lang w:val="en-US"/>
-        </w:rPr>
-      </w:pPr>
-      <w:r>
-        <w:rPr>
-          <w:rFonts w:ascii="Arial" w:eastAsia="Times New Roman" w:hAnsi="Arial" w:cs="Arial"/>
-          <w:sz w:val="20"/>
-          <w:szCs w:val="20"/>
-          <w:highlight w:val="green"/>
+          <w:color w:val="353535"/>
+          <w:sz w:val="20"/>
+          <w:szCs w:val="20"/>
+          <w:lang w:val="en-US"/>
+        </w:rPr>
+      </w:pPr>
+      <w:r>
+        <w:rPr>
+          <w:rFonts w:ascii="Arial" w:eastAsia="Times New Roman" w:hAnsi="Arial" w:cs="Arial"/>
+          <w:color w:val="353535"/>
+          <w:sz w:val="20"/>
+          <w:szCs w:val="20"/>
           <w:lang w:val="en-US"/>
         </w:rPr>
         <w:t>make an account including a login id and password</w:t>
@@ -490,33 +490,18 @@
           <w:color w:val="353535"/>
           <w:sz w:val="20"/>
           <w:szCs w:val="20"/>
-          <w:highlight w:val="green"/>
-          <w:lang w:val="en-US"/>
-        </w:rPr>
-      </w:pPr>
-      <w:r>
-        <w:rPr>
-          <w:rFonts w:ascii="Arial" w:eastAsia="Times New Roman" w:hAnsi="Arial" w:cs="Arial"/>
-          <w:color w:val="353535"/>
-          <w:sz w:val="20"/>
-          <w:szCs w:val="20"/>
-          <w:highlight w:val="green"/>
-          <w:lang w:val="en-US"/>
-        </w:rPr>
-        <w:t>purchase some number o</w:t>
-      </w:r>
-      <w:bookmarkStart w:id="0" w:name="_GoBack"/>
-      <w:bookmarkEnd w:id="0"/>
-      <w:r>
-        <w:rPr>
-          <w:rFonts w:ascii="Arial" w:eastAsia="Times New Roman" w:hAnsi="Arial" w:cs="Arial"/>
-          <w:color w:val="353535"/>
-          <w:sz w:val="20"/>
-          <w:szCs w:val="20"/>
-          <w:highlight w:val="green"/>
-          <w:lang w:val="en-US"/>
-        </w:rPr>
-        <w:t>f tickets for one or more movies showing at one or more theatres</w:t>
+          <w:lang w:val="en-US"/>
+        </w:rPr>
+      </w:pPr>
+      <w:r>
+        <w:rPr>
+          <w:rFonts w:ascii="Arial" w:eastAsia="Times New Roman" w:hAnsi="Arial" w:cs="Arial"/>
+          <w:color w:val="353535"/>
+          <w:sz w:val="20"/>
+          <w:szCs w:val="20"/>
+          <w:lang w:val="en-US"/>
+        </w:rPr>
+        <w:t>purchase some number of tickets for one or more movies showing at one or more theatres</w:t>
       </w:r>
     </w:p>
     <w:p>
@@ -532,17 +517,15 @@
           <w:color w:val="353535"/>
           <w:sz w:val="20"/>
           <w:szCs w:val="20"/>
-          <w:highlight w:val="green"/>
-          <w:lang w:val="en-US"/>
-        </w:rPr>
-      </w:pPr>
-      <w:r>
-        <w:rPr>
-          <w:rFonts w:ascii="Arial" w:eastAsia="Times New Roman" w:hAnsi="Arial" w:cs="Arial"/>
-          <w:color w:val="353535"/>
-          <w:sz w:val="20"/>
-          <w:szCs w:val="20"/>
-          <w:highlight w:val="green"/>
+          <w:lang w:val="en-US"/>
+        </w:rPr>
+      </w:pPr>
+      <w:r>
+        <w:rPr>
+          <w:rFonts w:ascii="Arial" w:eastAsia="Times New Roman" w:hAnsi="Arial" w:cs="Arial"/>
+          <w:color w:val="353535"/>
+          <w:sz w:val="20"/>
+          <w:szCs w:val="20"/>
           <w:lang w:val="en-US"/>
         </w:rPr>
         <w:t>view their purchases</w:t>
@@ -561,17 +544,15 @@
           <w:color w:val="353535"/>
           <w:sz w:val="20"/>
           <w:szCs w:val="20"/>
-          <w:highlight w:val="green"/>
-          <w:lang w:val="en-US"/>
-        </w:rPr>
-      </w:pPr>
-      <w:r>
-        <w:rPr>
-          <w:rFonts w:ascii="Arial" w:eastAsia="Times New Roman" w:hAnsi="Arial" w:cs="Arial"/>
-          <w:color w:val="353535"/>
-          <w:sz w:val="20"/>
-          <w:szCs w:val="20"/>
-          <w:highlight w:val="green"/>
+          <w:lang w:val="en-US"/>
+        </w:rPr>
+      </w:pPr>
+      <w:r>
+        <w:rPr>
+          <w:rFonts w:ascii="Arial" w:eastAsia="Times New Roman" w:hAnsi="Arial" w:cs="Arial"/>
+          <w:color w:val="353535"/>
+          <w:sz w:val="20"/>
+          <w:szCs w:val="20"/>
           <w:lang w:val="en-US"/>
         </w:rPr>
         <w:t>cancel a purchase</w:t>
@@ -590,17 +571,15 @@
           <w:color w:val="353535"/>
           <w:sz w:val="20"/>
           <w:szCs w:val="20"/>
-          <w:highlight w:val="green"/>
-          <w:lang w:val="en-US"/>
-        </w:rPr>
-      </w:pPr>
-      <w:r>
-        <w:rPr>
-          <w:rFonts w:ascii="Arial" w:eastAsia="Times New Roman" w:hAnsi="Arial" w:cs="Arial"/>
-          <w:color w:val="353535"/>
-          <w:sz w:val="20"/>
-          <w:szCs w:val="20"/>
-          <w:highlight w:val="green"/>
+          <w:lang w:val="en-US"/>
+        </w:rPr>
+      </w:pPr>
+      <w:r>
+        <w:rPr>
+          <w:rFonts w:ascii="Arial" w:eastAsia="Times New Roman" w:hAnsi="Arial" w:cs="Arial"/>
+          <w:color w:val="353535"/>
+          <w:sz w:val="20"/>
+          <w:szCs w:val="20"/>
           <w:lang w:val="en-US"/>
         </w:rPr>
         <w:t xml:space="preserve">update their personal details -- </w:t>
@@ -612,7 +591,6 @@
           <w:color w:val="353535"/>
           <w:sz w:val="20"/>
           <w:szCs w:val="20"/>
-          <w:highlight w:val="green"/>
           <w:lang w:val="en-US"/>
         </w:rPr>
         <w:t>ie</w:t>
@@ -624,7 +602,6 @@
           <w:color w:val="353535"/>
           <w:sz w:val="20"/>
           <w:szCs w:val="20"/>
-          <w:highlight w:val="green"/>
           <w:lang w:val="en-US"/>
         </w:rPr>
         <w:t>. modify their profile</w:t>
@@ -643,17 +620,15 @@
           <w:color w:val="353535"/>
           <w:sz w:val="20"/>
           <w:szCs w:val="20"/>
-          <w:highlight w:val="green"/>
-          <w:lang w:val="en-US"/>
-        </w:rPr>
-      </w:pPr>
-      <w:r>
-        <w:rPr>
-          <w:rFonts w:ascii="Arial" w:eastAsia="Times New Roman" w:hAnsi="Arial" w:cs="Arial"/>
-          <w:color w:val="353535"/>
-          <w:sz w:val="20"/>
-          <w:szCs w:val="20"/>
-          <w:highlight w:val="green"/>
+          <w:lang w:val="en-US"/>
+        </w:rPr>
+      </w:pPr>
+      <w:r>
+        <w:rPr>
+          <w:rFonts w:ascii="Arial" w:eastAsia="Times New Roman" w:hAnsi="Arial" w:cs="Arial"/>
+          <w:color w:val="353535"/>
+          <w:sz w:val="20"/>
+          <w:szCs w:val="20"/>
           <w:lang w:val="en-US"/>
         </w:rPr>
         <w:t>browse their past rentals.</w:t>
@@ -672,17 +647,15 @@
           <w:color w:val="353535"/>
           <w:sz w:val="20"/>
           <w:szCs w:val="20"/>
-          <w:highlight w:val="green"/>
-          <w:lang w:val="en-US"/>
-        </w:rPr>
-      </w:pPr>
-      <w:r>
-        <w:rPr>
-          <w:rFonts w:ascii="Arial" w:eastAsia="Times New Roman" w:hAnsi="Arial" w:cs="Arial"/>
-          <w:color w:val="353535"/>
-          <w:sz w:val="20"/>
-          <w:szCs w:val="20"/>
-          <w:highlight w:val="green"/>
+          <w:lang w:val="en-US"/>
+        </w:rPr>
+      </w:pPr>
+      <w:r>
+        <w:rPr>
+          <w:rFonts w:ascii="Arial" w:eastAsia="Times New Roman" w:hAnsi="Arial" w:cs="Arial"/>
+          <w:color w:val="353535"/>
+          <w:sz w:val="20"/>
+          <w:szCs w:val="20"/>
           <w:lang w:val="en-US"/>
         </w:rPr>
         <w:t>add a review for a movie.</w:t>
@@ -1147,8 +1120,8 @@
           <w:lang w:val="en-US"/>
         </w:rPr>
       </w:pPr>
-      <w:bookmarkStart w:id="1" w:name="part4"/>
-      <w:bookmarkEnd w:id="1"/>
+      <w:bookmarkStart w:id="0" w:name="part4"/>
+      <w:bookmarkEnd w:id="0"/>
       <w:r>
         <w:rPr>
           <w:rFonts w:ascii="Arial" w:eastAsia="Times New Roman" w:hAnsi="Arial" w:cs="Arial"/>
@@ -3539,7 +3512,10 @@
         <w:t>Groups that have no members show up for their scheduled demo times will receive 0 on the demo/project.    Individual group members who do not show up for the demo will receive 0 for deliverable 2 of the project.    Groups will NOT be given a second chance to demo if they miss their originally scheduled date.</w:t>
       </w:r>
     </w:p>
-    <w:p/>
+    <w:p>
+      <w:bookmarkStart w:id="1" w:name="_GoBack"/>
+      <w:bookmarkEnd w:id="1"/>
+    </w:p>
     <w:sectPr>
       <w:pgSz w:w="12240" w:h="15840"/>
       <w:pgMar w:top="1440" w:right="1440" w:bottom="1440" w:left="1440" w:header="720" w:footer="720" w:gutter="0"/>

</xml_diff>